<commit_message>
Removed defect: "Is every method parameter value checked before being used? No, methods have a string parameter not being checked." This could make sense if methods were used by the user experience, they are only used by the programmers.
</commit_message>
<xml_diff>
--- a/ES1/CodeInspection/ES1-CodeInspectionReport_Group91.docx
+++ b/ES1/CodeInspection/ES1-CodeInspectionReport_Group91.docx
@@ -93,9 +93,8 @@
                 <w:sz w:val="30"/>
                 <w:szCs w:val="30"/>
               </w:rPr>
-              <w:t xml:space="preserve">‘Bom </w:t>
-            </w:r>
-            <w:proofErr w:type="spellStart"/>
+              <w:t>‘Bom Dia Academia’</w:t>
+            </w:r>
             <w:r>
               <w:rPr>
                 <w:rFonts w:ascii="Arial" w:eastAsia="Arial" w:hAnsi="Arial" w:cs="Arial"/>
@@ -104,9 +103,8 @@
                 <w:sz w:val="30"/>
                 <w:szCs w:val="30"/>
               </w:rPr>
-              <w:t>Dia</w:t>
-            </w:r>
-            <w:proofErr w:type="spellEnd"/>
+              <w:t xml:space="preserve"> </w:t>
+            </w:r>
             <w:r>
               <w:rPr>
                 <w:rFonts w:ascii="Arial" w:eastAsia="Arial" w:hAnsi="Arial" w:cs="Arial"/>
@@ -115,26 +113,6 @@
                 <w:sz w:val="30"/>
                 <w:szCs w:val="30"/>
               </w:rPr>
-              <w:t xml:space="preserve"> Academia’</w:t>
-            </w:r>
-            <w:r>
-              <w:rPr>
-                <w:rFonts w:ascii="Arial" w:eastAsia="Arial" w:hAnsi="Arial" w:cs="Arial"/>
-                <w:i/>
-                <w:color w:val="00000A"/>
-                <w:sz w:val="30"/>
-                <w:szCs w:val="30"/>
-              </w:rPr>
-              <w:t xml:space="preserve"> </w:t>
-            </w:r>
-            <w:r>
-              <w:rPr>
-                <w:rFonts w:ascii="Arial" w:eastAsia="Arial" w:hAnsi="Arial" w:cs="Arial"/>
-                <w:i/>
-                <w:color w:val="00000A"/>
-                <w:sz w:val="30"/>
-                <w:szCs w:val="30"/>
-              </w:rPr>
               <w:t>Software Development Project</w:t>
             </w:r>
           </w:p>
@@ -394,14 +372,14 @@
               <w:rPr>
                 <w:sz w:val="28"/>
                 <w:szCs w:val="28"/>
-                <w:lang w:val="en-GB"/>
+                <w:lang w:val="pt-PT"/>
               </w:rPr>
             </w:pPr>
             <w:r>
               <w:rPr>
                 <w:sz w:val="28"/>
                 <w:szCs w:val="28"/>
-                <w:lang w:val="en-GB"/>
+                <w:lang w:val="pt-PT"/>
               </w:rPr>
               <w:t>68092</w:t>
             </w:r>
@@ -409,7 +387,7 @@
               <w:rPr>
                 <w:sz w:val="28"/>
                 <w:szCs w:val="28"/>
-                <w:lang w:val="en-GB"/>
+                <w:lang w:val="pt-PT"/>
               </w:rPr>
               <w:t xml:space="preserve">, </w:t>
             </w:r>
@@ -417,7 +395,7 @@
               <w:rPr>
                 <w:sz w:val="28"/>
                 <w:szCs w:val="28"/>
-                <w:lang w:val="en-GB"/>
+                <w:lang w:val="pt-PT"/>
               </w:rPr>
               <w:t>Diana Salvador</w:t>
             </w:r>
@@ -425,7 +403,7 @@
               <w:rPr>
                 <w:sz w:val="28"/>
                 <w:szCs w:val="28"/>
-                <w:lang w:val="en-GB"/>
+                <w:lang w:val="pt-PT"/>
               </w:rPr>
               <w:t xml:space="preserve">, </w:t>
             </w:r>
@@ -433,7 +411,7 @@
               <w:rPr>
                 <w:sz w:val="28"/>
                 <w:szCs w:val="28"/>
-                <w:lang w:val="en-GB"/>
+                <w:lang w:val="pt-PT"/>
               </w:rPr>
               <w:t>METI-PL</w:t>
             </w:r>
@@ -1425,25 +1403,7 @@
           <w:sz w:val="24"/>
           <w:szCs w:val="24"/>
         </w:rPr>
-        <w:t xml:space="preserve">“Bom </w:t>
-      </w:r>
-      <w:proofErr w:type="spellStart"/>
-      <w:r>
-        <w:rPr>
-          <w:i/>
-          <w:sz w:val="24"/>
-          <w:szCs w:val="24"/>
-        </w:rPr>
-        <w:t>dia</w:t>
-      </w:r>
-      <w:proofErr w:type="spellEnd"/>
-      <w:r>
-        <w:rPr>
-          <w:i/>
-          <w:sz w:val="24"/>
-          <w:szCs w:val="24"/>
-        </w:rPr>
-        <w:t xml:space="preserve"> Academia”</w:t>
+        <w:t>“Bom dia Academia”</w:t>
       </w:r>
       <w:r>
         <w:rPr>
@@ -2061,8 +2021,6 @@
                 <w:szCs w:val="24"/>
               </w:rPr>
             </w:pPr>
-            <w:bookmarkStart w:id="5" w:name="_GoBack"/>
-            <w:bookmarkEnd w:id="5"/>
           </w:p>
         </w:tc>
       </w:tr>
@@ -2071,11 +2029,11 @@
       <w:pPr>
         <w:pStyle w:val="Heading1"/>
       </w:pPr>
-      <w:bookmarkStart w:id="6" w:name="_Toc498465004"/>
+      <w:bookmarkStart w:id="5" w:name="_Toc498465004"/>
       <w:r>
         <w:t>Code inspection checklist</w:t>
       </w:r>
-      <w:bookmarkEnd w:id="6"/>
+      <w:bookmarkEnd w:id="5"/>
     </w:p>
     <w:p>
       <w:pPr>
@@ -2171,10 +2129,12 @@
           <w:szCs w:val="24"/>
         </w:rPr>
       </w:pPr>
-      <w:bookmarkStart w:id="7" w:name="_Toc498465005"/>
+      <w:bookmarkStart w:id="6" w:name="_Toc498465005"/>
       <w:r>
         <w:t>Found defects</w:t>
       </w:r>
+      <w:bookmarkStart w:id="7" w:name="_GoBack"/>
+      <w:bookmarkEnd w:id="6"/>
       <w:bookmarkEnd w:id="7"/>
     </w:p>
     <w:p>
@@ -2393,10 +2353,7 @@
               <w:jc w:val="left"/>
             </w:pPr>
             <w:r>
-              <w:t xml:space="preserve">“password” and “keyword” </w:t>
-            </w:r>
-            <w:r>
-              <w:t>attributes with confusingly similar names</w:t>
+              <w:t>“password” and “keyword” attributes with confusingly similar names</w:t>
             </w:r>
           </w:p>
         </w:tc>
@@ -2473,11 +2430,9 @@
             <w:r>
               <w:t>“</w:t>
             </w:r>
-            <w:proofErr w:type="spellStart"/>
             <w:r>
               <w:t>OAuthConsumerKey</w:t>
             </w:r>
-            <w:proofErr w:type="spellEnd"/>
             <w:r>
               <w:t xml:space="preserve">” </w:t>
             </w:r>
@@ -2523,10 +2478,7 @@
               <w:pStyle w:val="Normal1"/>
             </w:pPr>
             <w:r>
-              <w:t xml:space="preserve">BDA, Attributes.java, </w:t>
-            </w:r>
-            <w:r>
-              <w:t>19</w:t>
+              <w:t>BDA, Attributes.java, 19</w:t>
             </w:r>
           </w:p>
         </w:tc>
@@ -2615,7 +2567,16 @@
               <w:pStyle w:val="Normal1"/>
             </w:pPr>
             <w:r>
-              <w:t>BDA, Attributes.java, 30</w:t>
+              <w:t xml:space="preserve">BDA, Filters.java, </w:t>
+            </w:r>
+            <w:r>
+              <w:t xml:space="preserve">removeRows, </w:t>
+            </w:r>
+            <w:r>
+              <w:t>3</w:t>
+            </w:r>
+            <w:r>
+              <w:t>24</w:t>
             </w:r>
           </w:p>
         </w:tc>
@@ -2634,7 +2595,7 @@
               <w:pStyle w:val="Normal1"/>
             </w:pPr>
             <w:r>
-              <w:t>FD</w:t>
+              <w:t>CM</w:t>
             </w:r>
           </w:p>
         </w:tc>
@@ -2653,22 +2614,25 @@
               <w:pStyle w:val="Normal1"/>
             </w:pPr>
             <w:r>
-              <w:t xml:space="preserve">Is every method parameter value checked before being used? No, methods have </w:t>
-            </w:r>
-            <w:r>
-              <w:t xml:space="preserve">a </w:t>
-            </w:r>
-            <w:r>
-              <w:t xml:space="preserve">string parameter not </w:t>
-            </w:r>
-            <w:r>
-              <w:t xml:space="preserve">being </w:t>
-            </w:r>
-            <w:r>
-              <w:t>checked.</w:t>
-            </w:r>
-            <w:r>
-              <w:br/>
+              <w:t>C</w:t>
+            </w:r>
+            <w:r>
+              <w:t xml:space="preserve">omments </w:t>
+            </w:r>
+            <w:r>
+              <w:t xml:space="preserve">do not </w:t>
+            </w:r>
+            <w:r>
+              <w:t>help in understanding the code</w:t>
+            </w:r>
+            <w:r>
+              <w:t xml:space="preserve"> and what </w:t>
+            </w:r>
+            <w:r>
+              <w:t xml:space="preserve">is </w:t>
+            </w:r>
+            <w:r>
+              <w:t>this method used for.</w:t>
             </w:r>
           </w:p>
         </w:tc>
@@ -2707,29 +2671,19 @@
           <w:p>
             <w:pPr>
               <w:pStyle w:val="Normal1"/>
+              <w:jc w:val="left"/>
             </w:pPr>
             <w:r>
               <w:t xml:space="preserve">BDA, </w:t>
             </w:r>
             <w:r>
-              <w:t>Filters</w:t>
-            </w:r>
-            <w:r>
-              <w:t xml:space="preserve">.java, </w:t>
-            </w:r>
-            <w:proofErr w:type="spellStart"/>
-            <w:r>
-              <w:t>removeRows</w:t>
-            </w:r>
-            <w:proofErr w:type="spellEnd"/>
-            <w:r>
-              <w:t xml:space="preserve">, </w:t>
-            </w:r>
-            <w:r>
-              <w:t>3</w:t>
-            </w:r>
-            <w:r>
-              <w:t>24</w:t>
+              <w:t>GenericMessage</w:t>
+            </w:r>
+            <w:r>
+              <w:t>.java</w:t>
+            </w:r>
+            <w:r>
+              <w:t>, 5</w:t>
             </w:r>
           </w:p>
         </w:tc>
@@ -2748,7 +2702,7 @@
               <w:pStyle w:val="Normal1"/>
             </w:pPr>
             <w:r>
-              <w:t>CM</w:t>
+              <w:t>LP</w:t>
             </w:r>
           </w:p>
         </w:tc>
@@ -2767,25 +2721,10 @@
               <w:pStyle w:val="Normal1"/>
             </w:pPr>
             <w:r>
-              <w:t>C</w:t>
-            </w:r>
-            <w:r>
-              <w:t xml:space="preserve">omments </w:t>
-            </w:r>
-            <w:r>
-              <w:t xml:space="preserve">do not </w:t>
-            </w:r>
-            <w:r>
-              <w:t>help in understanding the code</w:t>
-            </w:r>
-            <w:r>
-              <w:t xml:space="preserve"> and what </w:t>
-            </w:r>
-            <w:r>
-              <w:t xml:space="preserve">is </w:t>
-            </w:r>
-            <w:r>
-              <w:t>this method used for.</w:t>
+              <w:t>Line breaks between</w:t>
+            </w:r>
+            <w:r>
+              <w:t xml:space="preserve"> imports</w:t>
             </w:r>
           </w:p>
         </w:tc>
@@ -2827,16 +2766,22 @@
               <w:jc w:val="left"/>
             </w:pPr>
             <w:r>
-              <w:t xml:space="preserve">BDA, </w:t>
-            </w:r>
-            <w:r>
-              <w:t>GenericMessage</w:t>
-            </w:r>
-            <w:r>
-              <w:t>.java</w:t>
-            </w:r>
-            <w:r>
-              <w:t>, 5</w:t>
+              <w:t>BDA, ReadXML</w:t>
+            </w:r>
+            <w:r>
+              <w:t>f</w:t>
+            </w:r>
+            <w:r>
+              <w:t xml:space="preserve">ile.java, </w:t>
+            </w:r>
+            <w:r>
+              <w:t>readUsersXMLfile()</w:t>
+            </w:r>
+            <w:r>
+              <w:t xml:space="preserve">, </w:t>
+            </w:r>
+            <w:r>
+              <w:t>45</w:t>
             </w:r>
           </w:p>
         </w:tc>
@@ -2855,7 +2800,7 @@
               <w:pStyle w:val="Normal1"/>
             </w:pPr>
             <w:r>
-              <w:t>LP</w:t>
+              <w:t>PF</w:t>
             </w:r>
           </w:p>
         </w:tc>
@@ -2874,128 +2819,10 @@
               <w:pStyle w:val="Normal1"/>
             </w:pPr>
             <w:r>
-              <w:t>Line breaks between</w:t>
-            </w:r>
-            <w:r>
-              <w:t xml:space="preserve"> imports</w:t>
-            </w:r>
-          </w:p>
-        </w:tc>
-      </w:tr>
-      <w:tr>
-        <w:tc>
-          <w:tcPr>
-            <w:tcW w:w="937" w:type="dxa"/>
-            <w:tcBorders>
-              <w:top w:val="single" w:sz="4" w:space="0" w:color="auto"/>
-              <w:left w:val="single" w:sz="4" w:space="0" w:color="auto"/>
-              <w:bottom w:val="single" w:sz="4" w:space="0" w:color="auto"/>
-              <w:right w:val="single" w:sz="4" w:space="0" w:color="auto"/>
-            </w:tcBorders>
-          </w:tcPr>
-          <w:p>
-            <w:pPr>
-              <w:pStyle w:val="Normal1"/>
-              <w:jc w:val="center"/>
-            </w:pPr>
-            <w:r>
-              <w:t>7</w:t>
-            </w:r>
-          </w:p>
-        </w:tc>
-        <w:tc>
-          <w:tcPr>
-            <w:tcW w:w="3255" w:type="dxa"/>
-            <w:tcBorders>
-              <w:top w:val="single" w:sz="4" w:space="0" w:color="auto"/>
-              <w:left w:val="single" w:sz="4" w:space="0" w:color="auto"/>
-              <w:bottom w:val="single" w:sz="4" w:space="0" w:color="auto"/>
-              <w:right w:val="single" w:sz="4" w:space="0" w:color="auto"/>
-            </w:tcBorders>
-          </w:tcPr>
-          <w:p>
-            <w:pPr>
-              <w:pStyle w:val="Normal1"/>
-              <w:jc w:val="left"/>
-            </w:pPr>
-            <w:r>
-              <w:t>BDA, ReadXML</w:t>
-            </w:r>
-            <w:r>
-              <w:t>f</w:t>
-            </w:r>
-            <w:r>
-              <w:t xml:space="preserve">ile.java, </w:t>
-            </w:r>
-            <w:proofErr w:type="spellStart"/>
-            <w:proofErr w:type="gramStart"/>
-            <w:r>
-              <w:t>readUsersXMLfile</w:t>
-            </w:r>
-            <w:proofErr w:type="spellEnd"/>
-            <w:r>
-              <w:t>(</w:t>
-            </w:r>
-            <w:proofErr w:type="gramEnd"/>
-            <w:r>
-              <w:t>)</w:t>
-            </w:r>
-            <w:r>
-              <w:t xml:space="preserve">, </w:t>
-            </w:r>
-            <w:r>
-              <w:t>45</w:t>
-            </w:r>
-          </w:p>
-        </w:tc>
-        <w:tc>
-          <w:tcPr>
-            <w:tcW w:w="900" w:type="dxa"/>
-            <w:tcBorders>
-              <w:top w:val="single" w:sz="4" w:space="0" w:color="auto"/>
-              <w:left w:val="single" w:sz="4" w:space="0" w:color="auto"/>
-              <w:bottom w:val="single" w:sz="4" w:space="0" w:color="auto"/>
-              <w:right w:val="single" w:sz="4" w:space="0" w:color="auto"/>
-            </w:tcBorders>
-          </w:tcPr>
-          <w:p>
-            <w:pPr>
-              <w:pStyle w:val="Normal1"/>
-            </w:pPr>
-            <w:r>
-              <w:t>PF</w:t>
-            </w:r>
-          </w:p>
-        </w:tc>
-        <w:tc>
-          <w:tcPr>
-            <w:tcW w:w="4590" w:type="dxa"/>
-            <w:tcBorders>
-              <w:top w:val="single" w:sz="4" w:space="0" w:color="auto"/>
-              <w:left w:val="single" w:sz="4" w:space="0" w:color="auto"/>
-              <w:bottom w:val="single" w:sz="4" w:space="0" w:color="auto"/>
-              <w:right w:val="single" w:sz="4" w:space="0" w:color="auto"/>
-            </w:tcBorders>
-          </w:tcPr>
-          <w:p>
-            <w:pPr>
-              <w:pStyle w:val="Normal1"/>
-            </w:pPr>
-            <w:r>
               <w:t>“</w:t>
             </w:r>
-            <w:proofErr w:type="spellStart"/>
-            <w:proofErr w:type="gramStart"/>
-            <w:r>
-              <w:t>readUsersXMLfile</w:t>
-            </w:r>
-            <w:proofErr w:type="spellEnd"/>
-            <w:r>
-              <w:t>(</w:t>
-            </w:r>
-            <w:proofErr w:type="gramEnd"/>
-            <w:r>
-              <w:t>)</w:t>
+            <w:r>
+              <w:t>readUsersXMLfile()</w:t>
             </w:r>
             <w:r>
               <w:t>”</w:t>
@@ -3043,7 +2870,6 @@
       <w:bookmarkStart w:id="9" w:name="_Toc498465006"/>
       <w:bookmarkEnd w:id="8"/>
       <w:r>
-        <w:lastRenderedPageBreak/>
         <w:t>Corrective measures</w:t>
       </w:r>
       <w:bookmarkEnd w:id="9"/>
@@ -3077,23 +2903,7 @@
           <w:sz w:val="24"/>
           <w:szCs w:val="24"/>
         </w:rPr>
-        <w:t>“keyword” attribute could be renamed to “</w:t>
-      </w:r>
-      <w:proofErr w:type="spellStart"/>
-      <w:r>
-        <w:rPr>
-          <w:sz w:val="24"/>
-          <w:szCs w:val="24"/>
-        </w:rPr>
-        <w:t>keywordFilter</w:t>
-      </w:r>
-      <w:proofErr w:type="spellEnd"/>
-      <w:r>
-        <w:rPr>
-          <w:sz w:val="24"/>
-          <w:szCs w:val="24"/>
-        </w:rPr>
-        <w:t>”</w:t>
+        <w:t>“keyword” attribute could be renamed to “keywordFilter”</w:t>
       </w:r>
       <w:r>
         <w:rPr>
@@ -3123,17 +2933,8 @@
           <w:sz w:val="24"/>
           <w:szCs w:val="24"/>
         </w:rPr>
-        <w:t xml:space="preserve">should be </w:t>
-      </w:r>
-      <w:proofErr w:type="spellStart"/>
-      <w:r>
-        <w:rPr>
-          <w:sz w:val="24"/>
-          <w:szCs w:val="24"/>
-        </w:rPr>
-        <w:t>lowerCamelCase</w:t>
-      </w:r>
-      <w:proofErr w:type="spellEnd"/>
+        <w:t>should be lowerCamelCase</w:t>
+      </w:r>
       <w:r>
         <w:rPr>
           <w:sz w:val="24"/>
@@ -3176,16 +2977,16 @@
       <w:pPr>
         <w:pStyle w:val="Normal1"/>
         <w:rPr>
-          <w:i/>
-          <w:sz w:val="24"/>
-          <w:szCs w:val="24"/>
-        </w:rPr>
-      </w:pPr>
-      <w:r>
-        <w:rPr>
-          <w:sz w:val="24"/>
-          <w:szCs w:val="24"/>
-        </w:rPr>
+          <w:sz w:val="24"/>
+          <w:szCs w:val="24"/>
+        </w:rPr>
+      </w:pPr>
+      <w:r>
+        <w:rPr>
+          <w:sz w:val="24"/>
+          <w:szCs w:val="24"/>
+        </w:rPr>
+        <w:lastRenderedPageBreak/>
         <w:t xml:space="preserve">Found defect Id </w:t>
       </w:r>
       <w:r>
@@ -3200,37 +3001,61 @@
           <w:sz w:val="24"/>
           <w:szCs w:val="24"/>
         </w:rPr>
-        <w:t xml:space="preserve">, one solution could be the use of </w:t>
-      </w:r>
-      <w:r>
-        <w:rPr>
-          <w:i/>
-          <w:sz w:val="24"/>
-          <w:szCs w:val="24"/>
-        </w:rPr>
-        <w:t xml:space="preserve">if (object </w:t>
-      </w:r>
-      <w:proofErr w:type="spellStart"/>
-      <w:r>
-        <w:rPr>
-          <w:i/>
-          <w:sz w:val="24"/>
-          <w:szCs w:val="24"/>
-        </w:rPr>
-        <w:t>instanceof</w:t>
-      </w:r>
-      <w:proofErr w:type="spellEnd"/>
-      <w:r>
-        <w:rPr>
-          <w:i/>
-          <w:sz w:val="24"/>
-          <w:szCs w:val="24"/>
-        </w:rPr>
-        <w:t xml:space="preserve"> String)</w:t>
-      </w:r>
-      <w:r>
-        <w:rPr>
-          <w:i/>
+        <w:t>, “removeRows” method could use some more documentation</w:t>
+      </w:r>
+      <w:r>
+        <w:rPr>
+          <w:sz w:val="24"/>
+          <w:szCs w:val="24"/>
+        </w:rPr>
+        <w:t xml:space="preserve"> to explain why are rows being removed</w:t>
+      </w:r>
+      <w:r>
+        <w:rPr>
+          <w:sz w:val="24"/>
+          <w:szCs w:val="24"/>
+        </w:rPr>
+        <w:t xml:space="preserve"> at all.</w:t>
+      </w:r>
+    </w:p>
+    <w:p>
+      <w:pPr>
+        <w:pStyle w:val="Normal1"/>
+        <w:rPr>
+          <w:sz w:val="24"/>
+          <w:szCs w:val="24"/>
+        </w:rPr>
+      </w:pPr>
+      <w:r>
+        <w:rPr>
+          <w:sz w:val="24"/>
+          <w:szCs w:val="24"/>
+        </w:rPr>
+        <w:t xml:space="preserve">Found defect Id </w:t>
+      </w:r>
+      <w:r>
+        <w:rPr>
+          <w:sz w:val="24"/>
+          <w:szCs w:val="24"/>
+        </w:rPr>
+        <w:t>5</w:t>
+      </w:r>
+      <w:r>
+        <w:rPr>
+          <w:sz w:val="24"/>
+          <w:szCs w:val="24"/>
+        </w:rPr>
+        <w:t>, all imports should be in a single block without line breaks</w:t>
+      </w:r>
+      <w:r>
+        <w:rPr>
+          <w:sz w:val="24"/>
+          <w:szCs w:val="24"/>
+        </w:rPr>
+        <w:t xml:space="preserve"> between them</w:t>
+      </w:r>
+      <w:r>
+        <w:rPr>
           <w:sz w:val="24"/>
           <w:szCs w:val="24"/>
         </w:rPr>
@@ -3250,118 +3075,29 @@
           <w:sz w:val="24"/>
           <w:szCs w:val="24"/>
         </w:rPr>
-        <w:t>Found defect Id 5, “</w:t>
-      </w:r>
-      <w:proofErr w:type="spellStart"/>
-      <w:r>
-        <w:rPr>
-          <w:sz w:val="24"/>
-          <w:szCs w:val="24"/>
-        </w:rPr>
-        <w:t>removeRows</w:t>
-      </w:r>
-      <w:proofErr w:type="spellEnd"/>
-      <w:r>
-        <w:rPr>
-          <w:sz w:val="24"/>
-          <w:szCs w:val="24"/>
-        </w:rPr>
-        <w:t>” method could use some more documentation</w:t>
-      </w:r>
-      <w:r>
-        <w:rPr>
-          <w:sz w:val="24"/>
-          <w:szCs w:val="24"/>
-        </w:rPr>
-        <w:t xml:space="preserve"> to explain why </w:t>
-      </w:r>
-      <w:proofErr w:type="gramStart"/>
-      <w:r>
-        <w:rPr>
-          <w:sz w:val="24"/>
-          <w:szCs w:val="24"/>
-        </w:rPr>
-        <w:t>are rows</w:t>
-      </w:r>
-      <w:proofErr w:type="gramEnd"/>
-      <w:r>
-        <w:rPr>
-          <w:sz w:val="24"/>
-          <w:szCs w:val="24"/>
-        </w:rPr>
-        <w:t xml:space="preserve"> being removed</w:t>
-      </w:r>
-      <w:r>
-        <w:rPr>
-          <w:sz w:val="24"/>
-          <w:szCs w:val="24"/>
-        </w:rPr>
-        <w:t xml:space="preserve"> at all.</w:t>
-      </w:r>
-    </w:p>
-    <w:p>
-      <w:pPr>
-        <w:pStyle w:val="Normal1"/>
-        <w:rPr>
-          <w:sz w:val="24"/>
-          <w:szCs w:val="24"/>
-        </w:rPr>
-      </w:pPr>
-      <w:r>
-        <w:rPr>
-          <w:sz w:val="24"/>
-          <w:szCs w:val="24"/>
-        </w:rPr>
-        <w:t>Found defect Id 6, all imports should be in a single block without line breaks</w:t>
-      </w:r>
-      <w:r>
-        <w:rPr>
-          <w:sz w:val="24"/>
-          <w:szCs w:val="24"/>
-        </w:rPr>
-        <w:t xml:space="preserve"> between them</w:t>
-      </w:r>
-      <w:r>
-        <w:rPr>
-          <w:sz w:val="24"/>
-          <w:szCs w:val="24"/>
-        </w:rPr>
-        <w:t>.</w:t>
-      </w:r>
-    </w:p>
-    <w:p>
-      <w:pPr>
-        <w:pStyle w:val="Normal1"/>
-        <w:rPr>
-          <w:sz w:val="24"/>
-          <w:szCs w:val="24"/>
-        </w:rPr>
-      </w:pPr>
-      <w:r>
-        <w:rPr>
-          <w:sz w:val="24"/>
-          <w:szCs w:val="24"/>
-        </w:rPr>
-        <w:t xml:space="preserve">Found defect Id 7, </w:t>
-      </w:r>
-      <w:proofErr w:type="spellStart"/>
-      <w:proofErr w:type="gramStart"/>
-      <w:r>
-        <w:rPr>
-          <w:sz w:val="24"/>
-          <w:szCs w:val="24"/>
-        </w:rPr>
-        <w:t>readUsersXMLfile</w:t>
-      </w:r>
-      <w:proofErr w:type="spellEnd"/>
-      <w:r>
-        <w:rPr>
-          <w:sz w:val="24"/>
-          <w:szCs w:val="24"/>
-        </w:rPr>
-        <w:t>(</w:t>
-      </w:r>
-      <w:proofErr w:type="gramEnd"/>
+        <w:t xml:space="preserve">Found defect Id </w:t>
+      </w:r>
+      <w:r>
+        <w:rPr>
+          <w:sz w:val="24"/>
+          <w:szCs w:val="24"/>
+        </w:rPr>
+        <w:t>6</w:t>
+      </w:r>
+      <w:r>
+        <w:rPr>
+          <w:sz w:val="24"/>
+          <w:szCs w:val="24"/>
+        </w:rPr>
+        <w:t xml:space="preserve">, </w:t>
+      </w:r>
+      <w:r>
+        <w:rPr>
+          <w:sz w:val="24"/>
+          <w:szCs w:val="24"/>
+        </w:rPr>
+        <w:t>readUsersXMLfile(</w:t>
+      </w:r>
       <w:r>
         <w:rPr>
           <w:sz w:val="24"/>
@@ -4660,7 +4396,7 @@
 </file>
 
 <file path=customXml/itemProps1.xml><?xml version="1.0" encoding="utf-8"?>
-<ds:datastoreItem xmlns:ds="http://schemas.openxmlformats.org/officeDocument/2006/customXml" ds:itemID="{4FD6CC54-B683-4A06-8D81-06A32AD9F3A3}">
+<ds:datastoreItem xmlns:ds="http://schemas.openxmlformats.org/officeDocument/2006/customXml" ds:itemID="{BA4279C3-239F-48A3-B13D-0E1E0E8F945D}">
   <ds:schemaRefs>
     <ds:schemaRef ds:uri="http://schemas.openxmlformats.org/officeDocument/2006/bibliography"/>
   </ds:schemaRefs>

</xml_diff>

<commit_message>
Code inspection defect 6 corrective measures.
</commit_message>
<xml_diff>
--- a/ES1/CodeInspection/ES1-CodeInspectionReport_Group91.docx
+++ b/ES1/CodeInspection/ES1-CodeInspectionReport_Group91.docx
@@ -1486,6 +1486,22 @@
         </w:rPr>
         <w:t>20 Java class files</w:t>
       </w:r>
+      <w:r>
+        <w:rPr>
+          <w:i/>
+          <w:sz w:val="24"/>
+          <w:szCs w:val="24"/>
+        </w:rPr>
+        <w:t xml:space="preserve"> </w:t>
+      </w:r>
+      <w:r>
+        <w:rPr>
+          <w:i/>
+          <w:sz w:val="24"/>
+          <w:szCs w:val="24"/>
+        </w:rPr>
+        <w:t>as they are the core of this application.</w:t>
+      </w:r>
     </w:p>
     <w:p>
       <w:pPr>
@@ -1710,7 +1726,7 @@
                 <w:sz w:val="24"/>
                 <w:szCs w:val="24"/>
               </w:rPr>
-              <w:t>?? minutes</w:t>
+              <w:t>-</w:t>
             </w:r>
           </w:p>
           <w:p>
@@ -2133,9 +2149,7 @@
       <w:r>
         <w:t>Found defects</w:t>
       </w:r>
-      <w:bookmarkStart w:id="7" w:name="_GoBack"/>
       <w:bookmarkEnd w:id="6"/>
-      <w:bookmarkEnd w:id="7"/>
     </w:p>
     <w:p>
       <w:pPr>
@@ -2857,6 +2871,74 @@
           </w:p>
         </w:tc>
       </w:tr>
+      <w:tr>
+        <w:tc>
+          <w:tcPr>
+            <w:tcW w:w="937" w:type="dxa"/>
+            <w:tcBorders>
+              <w:top w:val="single" w:sz="4" w:space="0" w:color="auto"/>
+              <w:left w:val="single" w:sz="4" w:space="0" w:color="auto"/>
+              <w:bottom w:val="single" w:sz="4" w:space="0" w:color="auto"/>
+              <w:right w:val="single" w:sz="4" w:space="0" w:color="auto"/>
+            </w:tcBorders>
+          </w:tcPr>
+          <w:p>
+            <w:pPr>
+              <w:pStyle w:val="Normal1"/>
+              <w:jc w:val="center"/>
+            </w:pPr>
+          </w:p>
+        </w:tc>
+        <w:tc>
+          <w:tcPr>
+            <w:tcW w:w="3255" w:type="dxa"/>
+            <w:tcBorders>
+              <w:top w:val="single" w:sz="4" w:space="0" w:color="auto"/>
+              <w:left w:val="single" w:sz="4" w:space="0" w:color="auto"/>
+              <w:bottom w:val="single" w:sz="4" w:space="0" w:color="auto"/>
+              <w:right w:val="single" w:sz="4" w:space="0" w:color="auto"/>
+            </w:tcBorders>
+          </w:tcPr>
+          <w:p>
+            <w:pPr>
+              <w:pStyle w:val="Normal1"/>
+              <w:jc w:val="left"/>
+            </w:pPr>
+          </w:p>
+        </w:tc>
+        <w:tc>
+          <w:tcPr>
+            <w:tcW w:w="900" w:type="dxa"/>
+            <w:tcBorders>
+              <w:top w:val="single" w:sz="4" w:space="0" w:color="auto"/>
+              <w:left w:val="single" w:sz="4" w:space="0" w:color="auto"/>
+              <w:bottom w:val="single" w:sz="4" w:space="0" w:color="auto"/>
+              <w:right w:val="single" w:sz="4" w:space="0" w:color="auto"/>
+            </w:tcBorders>
+          </w:tcPr>
+          <w:p>
+            <w:pPr>
+              <w:pStyle w:val="Normal1"/>
+            </w:pPr>
+          </w:p>
+        </w:tc>
+        <w:tc>
+          <w:tcPr>
+            <w:tcW w:w="4590" w:type="dxa"/>
+            <w:tcBorders>
+              <w:top w:val="single" w:sz="4" w:space="0" w:color="auto"/>
+              <w:left w:val="single" w:sz="4" w:space="0" w:color="auto"/>
+              <w:bottom w:val="single" w:sz="4" w:space="0" w:color="auto"/>
+              <w:right w:val="single" w:sz="4" w:space="0" w:color="auto"/>
+            </w:tcBorders>
+          </w:tcPr>
+          <w:p>
+            <w:pPr>
+              <w:pStyle w:val="Normal1"/>
+            </w:pPr>
+          </w:p>
+        </w:tc>
+      </w:tr>
     </w:tbl>
     <w:p>
       <w:pPr>
@@ -2866,13 +2948,82 @@
           <w:szCs w:val="24"/>
         </w:rPr>
       </w:pPr>
-      <w:bookmarkStart w:id="8" w:name="_tyjcwt" w:colFirst="0" w:colLast="0"/>
-      <w:bookmarkStart w:id="9" w:name="_Toc498465006"/>
+      <w:bookmarkStart w:id="7" w:name="_tyjcwt" w:colFirst="0" w:colLast="0"/>
+      <w:bookmarkStart w:id="8" w:name="_Toc498465006"/>
+      <w:bookmarkEnd w:id="7"/>
+      <w:r>
+        <w:t>Corrective measures</w:t>
+      </w:r>
       <w:bookmarkEnd w:id="8"/>
-      <w:r>
-        <w:t>Corrective measures</w:t>
-      </w:r>
+    </w:p>
+    <w:p>
+      <w:pPr>
+        <w:pStyle w:val="Normal1"/>
+        <w:rPr>
+          <w:sz w:val="24"/>
+          <w:szCs w:val="24"/>
+        </w:rPr>
+      </w:pPr>
+      <w:bookmarkStart w:id="9" w:name="_3dy6vkm" w:colFirst="0" w:colLast="0"/>
       <w:bookmarkEnd w:id="9"/>
+      <w:r>
+        <w:rPr>
+          <w:sz w:val="24"/>
+          <w:szCs w:val="24"/>
+        </w:rPr>
+        <w:t>Found defect Id 1</w:t>
+      </w:r>
+      <w:r>
+        <w:rPr>
+          <w:sz w:val="24"/>
+          <w:szCs w:val="24"/>
+        </w:rPr>
+        <w:t xml:space="preserve">, </w:t>
+      </w:r>
+      <w:r>
+        <w:rPr>
+          <w:sz w:val="24"/>
+          <w:szCs w:val="24"/>
+        </w:rPr>
+        <w:t xml:space="preserve">“keyword” attribute </w:t>
+      </w:r>
+      <w:r>
+        <w:rPr>
+          <w:sz w:val="24"/>
+          <w:szCs w:val="24"/>
+        </w:rPr>
+        <w:t>was</w:t>
+      </w:r>
+      <w:r>
+        <w:rPr>
+          <w:sz w:val="24"/>
+          <w:szCs w:val="24"/>
+        </w:rPr>
+        <w:t xml:space="preserve"> renamed to “</w:t>
+      </w:r>
+      <w:proofErr w:type="spellStart"/>
+      <w:r>
+        <w:rPr>
+          <w:sz w:val="24"/>
+          <w:szCs w:val="24"/>
+        </w:rPr>
+        <w:t>keywordFilter</w:t>
+      </w:r>
+      <w:proofErr w:type="spellEnd"/>
+      <w:r>
+        <w:rPr>
+          <w:sz w:val="24"/>
+          <w:szCs w:val="24"/>
+        </w:rPr>
+        <w:t>”</w:t>
+      </w:r>
+      <w:r>
+        <w:rPr>
+          <w:sz w:val="24"/>
+          <w:szCs w:val="24"/>
+        </w:rPr>
+        <w:t>.</w:t>
+      </w:r>
     </w:p>
     <w:p>
       <w:pPr>
@@ -2882,266 +3033,445 @@
           <w:szCs w:val="24"/>
         </w:rPr>
       </w:pPr>
-      <w:bookmarkStart w:id="10" w:name="_3dy6vkm" w:colFirst="0" w:colLast="0"/>
+      <w:r>
+        <w:rPr>
+          <w:sz w:val="24"/>
+          <w:szCs w:val="24"/>
+        </w:rPr>
+        <w:t xml:space="preserve">Found defect Id 2, attributes </w:t>
+      </w:r>
+      <w:r>
+        <w:rPr>
+          <w:sz w:val="24"/>
+          <w:szCs w:val="24"/>
+        </w:rPr>
+        <w:t>were rewrit</w:t>
+      </w:r>
+      <w:r>
+        <w:rPr>
+          <w:sz w:val="24"/>
+          <w:szCs w:val="24"/>
+        </w:rPr>
+        <w:t>t</w:t>
+      </w:r>
+      <w:r>
+        <w:rPr>
+          <w:sz w:val="24"/>
+          <w:szCs w:val="24"/>
+        </w:rPr>
+        <w:t>en</w:t>
+      </w:r>
+      <w:r>
+        <w:rPr>
+          <w:sz w:val="24"/>
+          <w:szCs w:val="24"/>
+        </w:rPr>
+        <w:t xml:space="preserve"> be </w:t>
+      </w:r>
+      <w:proofErr w:type="spellStart"/>
+      <w:r>
+        <w:rPr>
+          <w:sz w:val="24"/>
+          <w:szCs w:val="24"/>
+        </w:rPr>
+        <w:t>lowerCamelCase</w:t>
+      </w:r>
+      <w:proofErr w:type="spellEnd"/>
+      <w:r>
+        <w:rPr>
+          <w:sz w:val="24"/>
+          <w:szCs w:val="24"/>
+        </w:rPr>
+        <w:t>.</w:t>
+      </w:r>
+    </w:p>
+    <w:p>
+      <w:pPr>
+        <w:pStyle w:val="Normal1"/>
+        <w:rPr>
+          <w:sz w:val="24"/>
+          <w:szCs w:val="24"/>
+        </w:rPr>
+      </w:pPr>
+      <w:r>
+        <w:rPr>
+          <w:sz w:val="24"/>
+          <w:szCs w:val="24"/>
+        </w:rPr>
+        <w:lastRenderedPageBreak/>
+        <w:t xml:space="preserve">Found defect Id 3, </w:t>
+      </w:r>
+      <w:r>
+        <w:rPr>
+          <w:sz w:val="24"/>
+          <w:szCs w:val="24"/>
+        </w:rPr>
+        <w:t xml:space="preserve">Twitter “OAuth…” </w:t>
+      </w:r>
+      <w:r>
+        <w:rPr>
+          <w:sz w:val="24"/>
+          <w:szCs w:val="24"/>
+        </w:rPr>
+        <w:t xml:space="preserve">and Facebook </w:t>
+      </w:r>
+      <w:r>
+        <w:rPr>
+          <w:sz w:val="24"/>
+          <w:szCs w:val="24"/>
+        </w:rPr>
+        <w:t>token attributes</w:t>
+      </w:r>
+      <w:r>
+        <w:rPr>
+          <w:sz w:val="24"/>
+          <w:szCs w:val="24"/>
+        </w:rPr>
+        <w:t xml:space="preserve"> </w:t>
+      </w:r>
+      <w:r>
+        <w:rPr>
+          <w:sz w:val="24"/>
+          <w:szCs w:val="24"/>
+        </w:rPr>
+        <w:t xml:space="preserve">were </w:t>
+      </w:r>
+      <w:r>
+        <w:rPr>
+          <w:sz w:val="24"/>
+          <w:szCs w:val="24"/>
+        </w:rPr>
+        <w:t>added</w:t>
+      </w:r>
+      <w:r>
+        <w:rPr>
+          <w:sz w:val="24"/>
+          <w:szCs w:val="24"/>
+        </w:rPr>
+        <w:t xml:space="preserve"> </w:t>
+      </w:r>
+      <w:r>
+        <w:rPr>
+          <w:sz w:val="24"/>
+          <w:szCs w:val="24"/>
+        </w:rPr>
+        <w:t xml:space="preserve">some </w:t>
+      </w:r>
+      <w:r>
+        <w:rPr>
+          <w:sz w:val="24"/>
+          <w:szCs w:val="24"/>
+        </w:rPr>
+        <w:t>Javadoc.</w:t>
+      </w:r>
+    </w:p>
+    <w:p>
+      <w:pPr>
+        <w:pStyle w:val="Normal1"/>
+        <w:rPr>
+          <w:sz w:val="24"/>
+          <w:szCs w:val="24"/>
+        </w:rPr>
+      </w:pPr>
+      <w:r>
+        <w:rPr>
+          <w:sz w:val="24"/>
+          <w:szCs w:val="24"/>
+        </w:rPr>
+        <w:t xml:space="preserve">Found defect Id </w:t>
+      </w:r>
+      <w:r>
+        <w:rPr>
+          <w:sz w:val="24"/>
+          <w:szCs w:val="24"/>
+        </w:rPr>
+        <w:t>4</w:t>
+      </w:r>
+      <w:r>
+        <w:rPr>
+          <w:sz w:val="24"/>
+          <w:szCs w:val="24"/>
+        </w:rPr>
+        <w:t xml:space="preserve">, “removeRows” method </w:t>
+      </w:r>
+      <w:r>
+        <w:rPr>
+          <w:sz w:val="24"/>
+          <w:szCs w:val="24"/>
+        </w:rPr>
+        <w:t>added</w:t>
+      </w:r>
+      <w:r>
+        <w:rPr>
+          <w:sz w:val="24"/>
+          <w:szCs w:val="24"/>
+        </w:rPr>
+        <w:t xml:space="preserve"> some more documentation</w:t>
+      </w:r>
+      <w:r>
+        <w:rPr>
+          <w:sz w:val="24"/>
+          <w:szCs w:val="24"/>
+        </w:rPr>
+        <w:t xml:space="preserve"> to explain why </w:t>
+      </w:r>
+      <w:proofErr w:type="gramStart"/>
+      <w:r>
+        <w:rPr>
+          <w:sz w:val="24"/>
+          <w:szCs w:val="24"/>
+        </w:rPr>
+        <w:t>are rows</w:t>
+      </w:r>
+      <w:proofErr w:type="gramEnd"/>
+      <w:r>
+        <w:rPr>
+          <w:sz w:val="24"/>
+          <w:szCs w:val="24"/>
+        </w:rPr>
+        <w:t xml:space="preserve"> </w:t>
+      </w:r>
+      <w:r>
+        <w:rPr>
+          <w:sz w:val="24"/>
+          <w:szCs w:val="24"/>
+        </w:rPr>
+        <w:t>are</w:t>
+      </w:r>
+      <w:r>
+        <w:rPr>
+          <w:sz w:val="24"/>
+          <w:szCs w:val="24"/>
+        </w:rPr>
+        <w:t xml:space="preserve"> removed</w:t>
+      </w:r>
+      <w:r>
+        <w:rPr>
+          <w:sz w:val="24"/>
+          <w:szCs w:val="24"/>
+        </w:rPr>
+        <w:t>.</w:t>
+      </w:r>
+    </w:p>
+    <w:p>
+      <w:pPr>
+        <w:pStyle w:val="Normal1"/>
+        <w:rPr>
+          <w:sz w:val="24"/>
+          <w:szCs w:val="24"/>
+        </w:rPr>
+      </w:pPr>
+      <w:r>
+        <w:rPr>
+          <w:sz w:val="24"/>
+          <w:szCs w:val="24"/>
+        </w:rPr>
+        <w:t xml:space="preserve">Found defect Id </w:t>
+      </w:r>
+      <w:r>
+        <w:rPr>
+          <w:sz w:val="24"/>
+          <w:szCs w:val="24"/>
+        </w:rPr>
+        <w:t>5</w:t>
+      </w:r>
+      <w:r>
+        <w:rPr>
+          <w:sz w:val="24"/>
+          <w:szCs w:val="24"/>
+        </w:rPr>
+        <w:t xml:space="preserve">, all imports </w:t>
+      </w:r>
+      <w:r>
+        <w:rPr>
+          <w:sz w:val="24"/>
+          <w:szCs w:val="24"/>
+        </w:rPr>
+        <w:t xml:space="preserve">were </w:t>
+      </w:r>
+      <w:proofErr w:type="spellStart"/>
+      <w:r>
+        <w:rPr>
+          <w:sz w:val="24"/>
+          <w:szCs w:val="24"/>
+        </w:rPr>
+        <w:t>palced</w:t>
+      </w:r>
+      <w:proofErr w:type="spellEnd"/>
+      <w:r>
+        <w:rPr>
+          <w:sz w:val="24"/>
+          <w:szCs w:val="24"/>
+        </w:rPr>
+        <w:t xml:space="preserve"> in a single block without line breaks</w:t>
+      </w:r>
+      <w:r>
+        <w:rPr>
+          <w:sz w:val="24"/>
+          <w:szCs w:val="24"/>
+        </w:rPr>
+        <w:t xml:space="preserve"> between them</w:t>
+      </w:r>
+      <w:r>
+        <w:rPr>
+          <w:sz w:val="24"/>
+          <w:szCs w:val="24"/>
+        </w:rPr>
+        <w:t>.</w:t>
+      </w:r>
+    </w:p>
+    <w:p>
+      <w:pPr>
+        <w:pStyle w:val="Normal1"/>
+        <w:rPr>
+          <w:sz w:val="24"/>
+          <w:szCs w:val="24"/>
+        </w:rPr>
+      </w:pPr>
+      <w:r>
+        <w:rPr>
+          <w:sz w:val="24"/>
+          <w:szCs w:val="24"/>
+        </w:rPr>
+        <w:t xml:space="preserve">Found defect Id </w:t>
+      </w:r>
+      <w:r>
+        <w:rPr>
+          <w:sz w:val="24"/>
+          <w:szCs w:val="24"/>
+        </w:rPr>
+        <w:t>6</w:t>
+      </w:r>
+      <w:r>
+        <w:rPr>
+          <w:sz w:val="24"/>
+          <w:szCs w:val="24"/>
+        </w:rPr>
+        <w:t xml:space="preserve">, </w:t>
+      </w:r>
+      <w:proofErr w:type="spellStart"/>
+      <w:proofErr w:type="gramStart"/>
+      <w:r>
+        <w:rPr>
+          <w:sz w:val="24"/>
+          <w:szCs w:val="24"/>
+        </w:rPr>
+        <w:t>readUsersXMLfile</w:t>
+      </w:r>
+      <w:proofErr w:type="spellEnd"/>
+      <w:r>
+        <w:rPr>
+          <w:sz w:val="24"/>
+          <w:szCs w:val="24"/>
+        </w:rPr>
+        <w:t>(</w:t>
+      </w:r>
+      <w:proofErr w:type="gramEnd"/>
+      <w:r>
+        <w:rPr>
+          <w:sz w:val="24"/>
+          <w:szCs w:val="24"/>
+        </w:rPr>
+        <w:t xml:space="preserve">) </w:t>
+      </w:r>
+      <w:r>
+        <w:rPr>
+          <w:sz w:val="24"/>
+          <w:szCs w:val="24"/>
+        </w:rPr>
+        <w:t>was</w:t>
+      </w:r>
+      <w:r>
+        <w:rPr>
+          <w:sz w:val="24"/>
+          <w:szCs w:val="24"/>
+        </w:rPr>
+        <w:t xml:space="preserve"> returning a </w:t>
+      </w:r>
+      <w:r>
+        <w:rPr>
+          <w:sz w:val="24"/>
+          <w:szCs w:val="24"/>
+        </w:rPr>
+        <w:t>List&lt;Attributes&gt;</w:t>
+      </w:r>
+      <w:r>
+        <w:rPr>
+          <w:sz w:val="24"/>
+          <w:szCs w:val="24"/>
+        </w:rPr>
+        <w:t xml:space="preserve"> only for JUnit purposes. This method changed to void and </w:t>
+      </w:r>
+      <w:r>
+        <w:rPr>
+          <w:sz w:val="24"/>
+          <w:szCs w:val="24"/>
+        </w:rPr>
+        <w:t xml:space="preserve">public </w:t>
+      </w:r>
+      <w:bookmarkStart w:id="10" w:name="_GoBack"/>
       <w:bookmarkEnd w:id="10"/>
-      <w:r>
-        <w:rPr>
-          <w:sz w:val="24"/>
-          <w:szCs w:val="24"/>
-        </w:rPr>
-        <w:t>Found defect Id 1</w:t>
-      </w:r>
-      <w:r>
-        <w:rPr>
-          <w:sz w:val="24"/>
-          <w:szCs w:val="24"/>
-        </w:rPr>
-        <w:t xml:space="preserve">, </w:t>
-      </w:r>
-      <w:r>
-        <w:rPr>
-          <w:sz w:val="24"/>
-          <w:szCs w:val="24"/>
-        </w:rPr>
-        <w:t>“keyword” attribute could be renamed to “keywordFilter”</w:t>
-      </w:r>
-      <w:r>
-        <w:rPr>
-          <w:sz w:val="24"/>
-          <w:szCs w:val="24"/>
-        </w:rPr>
-        <w:t>.</w:t>
-      </w:r>
-    </w:p>
-    <w:p>
-      <w:pPr>
-        <w:pStyle w:val="Normal1"/>
-        <w:rPr>
-          <w:sz w:val="24"/>
-          <w:szCs w:val="24"/>
-        </w:rPr>
-      </w:pPr>
-      <w:r>
-        <w:rPr>
-          <w:sz w:val="24"/>
-          <w:szCs w:val="24"/>
-        </w:rPr>
-        <w:t xml:space="preserve">Found defect Id 2, attributes </w:t>
-      </w:r>
-      <w:r>
-        <w:rPr>
-          <w:sz w:val="24"/>
-          <w:szCs w:val="24"/>
-        </w:rPr>
-        <w:t>should be lowerCamelCase</w:t>
-      </w:r>
-      <w:r>
-        <w:rPr>
-          <w:sz w:val="24"/>
-          <w:szCs w:val="24"/>
-        </w:rPr>
-        <w:t>.</w:t>
-      </w:r>
-    </w:p>
-    <w:p>
-      <w:pPr>
-        <w:pStyle w:val="Normal1"/>
-        <w:rPr>
-          <w:sz w:val="24"/>
-          <w:szCs w:val="24"/>
-        </w:rPr>
-      </w:pPr>
-      <w:r>
-        <w:rPr>
-          <w:sz w:val="24"/>
-          <w:szCs w:val="24"/>
-        </w:rPr>
-        <w:t xml:space="preserve">Found defect Id 3, </w:t>
-      </w:r>
-      <w:r>
-        <w:rPr>
-          <w:sz w:val="24"/>
-          <w:szCs w:val="24"/>
-        </w:rPr>
-        <w:t>Twitter “OAuth…” token attributes</w:t>
-      </w:r>
-      <w:r>
-        <w:rPr>
-          <w:sz w:val="24"/>
-          <w:szCs w:val="24"/>
-        </w:rPr>
-        <w:t xml:space="preserve"> need some Javadoc</w:t>
-      </w:r>
-    </w:p>
-    <w:p>
-      <w:pPr>
-        <w:pStyle w:val="Normal1"/>
-        <w:rPr>
-          <w:sz w:val="24"/>
-          <w:szCs w:val="24"/>
-        </w:rPr>
-      </w:pPr>
-      <w:r>
-        <w:rPr>
-          <w:sz w:val="24"/>
-          <w:szCs w:val="24"/>
-        </w:rPr>
-        <w:lastRenderedPageBreak/>
-        <w:t xml:space="preserve">Found defect Id </w:t>
-      </w:r>
-      <w:r>
-        <w:rPr>
-          <w:sz w:val="24"/>
-          <w:szCs w:val="24"/>
-        </w:rPr>
-        <w:t>4</w:t>
-      </w:r>
-      <w:r>
-        <w:rPr>
-          <w:sz w:val="24"/>
-          <w:szCs w:val="24"/>
-        </w:rPr>
-        <w:t>, “removeRows” method could use some more documentation</w:t>
-      </w:r>
-      <w:r>
-        <w:rPr>
-          <w:sz w:val="24"/>
-          <w:szCs w:val="24"/>
-        </w:rPr>
-        <w:t xml:space="preserve"> to explain why are rows being removed</w:t>
-      </w:r>
-      <w:r>
-        <w:rPr>
-          <w:sz w:val="24"/>
-          <w:szCs w:val="24"/>
-        </w:rPr>
-        <w:t xml:space="preserve"> at all.</w:t>
-      </w:r>
-    </w:p>
-    <w:p>
-      <w:pPr>
-        <w:pStyle w:val="Normal1"/>
-        <w:rPr>
-          <w:sz w:val="24"/>
-          <w:szCs w:val="24"/>
-        </w:rPr>
-      </w:pPr>
-      <w:r>
-        <w:rPr>
-          <w:sz w:val="24"/>
-          <w:szCs w:val="24"/>
-        </w:rPr>
-        <w:t xml:space="preserve">Found defect Id </w:t>
-      </w:r>
-      <w:r>
-        <w:rPr>
-          <w:sz w:val="24"/>
-          <w:szCs w:val="24"/>
-        </w:rPr>
-        <w:t>5</w:t>
-      </w:r>
-      <w:r>
-        <w:rPr>
-          <w:sz w:val="24"/>
-          <w:szCs w:val="24"/>
-        </w:rPr>
-        <w:t>, all imports should be in a single block without line breaks</w:t>
-      </w:r>
-      <w:r>
-        <w:rPr>
-          <w:sz w:val="24"/>
-          <w:szCs w:val="24"/>
-        </w:rPr>
-        <w:t xml:space="preserve"> between them</w:t>
-      </w:r>
-      <w:r>
-        <w:rPr>
-          <w:sz w:val="24"/>
-          <w:szCs w:val="24"/>
-        </w:rPr>
-        <w:t>.</w:t>
-      </w:r>
-    </w:p>
-    <w:p>
-      <w:pPr>
-        <w:pStyle w:val="Normal1"/>
-        <w:rPr>
-          <w:sz w:val="24"/>
-          <w:szCs w:val="24"/>
-        </w:rPr>
-      </w:pPr>
-      <w:r>
-        <w:rPr>
-          <w:sz w:val="24"/>
-          <w:szCs w:val="24"/>
-        </w:rPr>
-        <w:t xml:space="preserve">Found defect Id </w:t>
-      </w:r>
-      <w:r>
-        <w:rPr>
-          <w:sz w:val="24"/>
-          <w:szCs w:val="24"/>
-        </w:rPr>
-        <w:t>6</w:t>
-      </w:r>
-      <w:r>
-        <w:rPr>
-          <w:sz w:val="24"/>
-          <w:szCs w:val="24"/>
-        </w:rPr>
-        <w:t xml:space="preserve">, </w:t>
-      </w:r>
-      <w:r>
-        <w:rPr>
-          <w:sz w:val="24"/>
-          <w:szCs w:val="24"/>
-        </w:rPr>
-        <w:t>readUsersXMLfile(</w:t>
-      </w:r>
-      <w:r>
-        <w:rPr>
-          <w:sz w:val="24"/>
-          <w:szCs w:val="24"/>
-        </w:rPr>
-        <w:t>) should be void</w:t>
-      </w:r>
-      <w:r>
-        <w:rPr>
-          <w:sz w:val="24"/>
-          <w:szCs w:val="24"/>
-        </w:rPr>
-        <w:t xml:space="preserve"> instead of returning a </w:t>
-      </w:r>
-      <w:r>
-        <w:rPr>
-          <w:sz w:val="24"/>
-          <w:szCs w:val="24"/>
-        </w:rPr>
-        <w:t>List&lt;Attributes&gt;</w:t>
-      </w:r>
-      <w:r>
-        <w:rPr>
-          <w:sz w:val="24"/>
-          <w:szCs w:val="24"/>
-        </w:rPr>
-        <w:t>.</w:t>
-      </w:r>
-    </w:p>
-    <w:p>
-      <w:pPr>
-        <w:pStyle w:val="Normal1"/>
-        <w:rPr>
-          <w:sz w:val="24"/>
-          <w:szCs w:val="24"/>
-          <w:lang w:val="en-GB"/>
-        </w:rPr>
-      </w:pPr>
-      <w:r>
-        <w:rPr>
-          <w:sz w:val="24"/>
-          <w:szCs w:val="24"/>
-        </w:rPr>
-        <w:t xml:space="preserve"> </w:t>
+      <w:proofErr w:type="spellStart"/>
+      <w:proofErr w:type="gramStart"/>
+      <w:r>
+        <w:rPr>
+          <w:sz w:val="24"/>
+          <w:szCs w:val="24"/>
+        </w:rPr>
+        <w:t>getUsersListSize</w:t>
+      </w:r>
+      <w:proofErr w:type="spellEnd"/>
+      <w:r>
+        <w:rPr>
+          <w:sz w:val="24"/>
+          <w:szCs w:val="24"/>
+        </w:rPr>
+        <w:t>(</w:t>
+      </w:r>
+      <w:proofErr w:type="gramEnd"/>
+      <w:r>
+        <w:rPr>
+          <w:sz w:val="24"/>
+          <w:szCs w:val="24"/>
+        </w:rPr>
+        <w:t>)</w:t>
+      </w:r>
+      <w:r>
+        <w:rPr>
+          <w:sz w:val="24"/>
+          <w:szCs w:val="24"/>
+        </w:rPr>
+        <w:t xml:space="preserve"> method was created </w:t>
+      </w:r>
+      <w:r>
+        <w:rPr>
+          <w:sz w:val="24"/>
+          <w:szCs w:val="24"/>
+        </w:rPr>
+        <w:t xml:space="preserve">in </w:t>
+      </w:r>
+      <w:proofErr w:type="spellStart"/>
+      <w:r>
+        <w:rPr>
+          <w:sz w:val="24"/>
+          <w:szCs w:val="24"/>
+        </w:rPr>
+        <w:t>ReadXMLfile</w:t>
+      </w:r>
+      <w:proofErr w:type="spellEnd"/>
+      <w:r>
+        <w:rPr>
+          <w:sz w:val="24"/>
+          <w:szCs w:val="24"/>
+        </w:rPr>
+        <w:t xml:space="preserve"> class </w:t>
+      </w:r>
+      <w:r>
+        <w:rPr>
+          <w:sz w:val="24"/>
+          <w:szCs w:val="24"/>
+        </w:rPr>
+        <w:t>for JUnit testing.</w:t>
       </w:r>
     </w:p>
     <w:p>
@@ -3211,7 +3541,28 @@
           <w:sz w:val="24"/>
           <w:szCs w:val="24"/>
         </w:rPr>
-        <w:t>needs minor corrections</w:t>
+        <w:t>need</w:t>
+      </w:r>
+      <w:r>
+        <w:rPr>
+          <w:sz w:val="24"/>
+          <w:szCs w:val="24"/>
+        </w:rPr>
+        <w:t>ed</w:t>
+      </w:r>
+      <w:r>
+        <w:rPr>
+          <w:sz w:val="24"/>
+          <w:szCs w:val="24"/>
+        </w:rPr>
+        <w:t xml:space="preserve"> minor corrections</w:t>
+      </w:r>
+      <w:r>
+        <w:rPr>
+          <w:sz w:val="24"/>
+          <w:szCs w:val="24"/>
+        </w:rPr>
+        <w:t xml:space="preserve"> and those were already done</w:t>
       </w:r>
       <w:r>
         <w:rPr>
@@ -4396,7 +4747,7 @@
 </file>
 
 <file path=customXml/itemProps1.xml><?xml version="1.0" encoding="utf-8"?>
-<ds:datastoreItem xmlns:ds="http://schemas.openxmlformats.org/officeDocument/2006/customXml" ds:itemID="{BA4279C3-239F-48A3-B13D-0E1E0E8F945D}">
+<ds:datastoreItem xmlns:ds="http://schemas.openxmlformats.org/officeDocument/2006/customXml" ds:itemID="{26E22B9A-48AC-4B25-BBD5-0A31CE628ED8}">
   <ds:schemaRefs>
     <ds:schemaRef ds:uri="http://schemas.openxmlformats.org/officeDocument/2006/bibliography"/>
   </ds:schemaRefs>

</xml_diff>